<commit_message>
Application Design Center, Application Configuration, Consoldiatign ApplicationMenu sidebar as requested by Denise and Dan
</commit_message>
<xml_diff>
--- a/transaction_platform_app/static/data/TangibleITTemplates/Configured/temp_saas_tangible_template.docx
+++ b/transaction_platform_app/static/data/TangibleITTemplates/Configured/temp_saas_tangible_template.docx
@@ -170,7 +170,23 @@
           <w:sz w:val="20"/>
           <w:szCs w:val="20"/>
         </w:rPr>
-        <w:t>[CustomerAddress]</w:t>
+        <w:t>[Customer</w:t>
+      </w:r>
+      <w:r>
+        <w:rPr>
+          <w:noProof/>
+          <w:sz w:val="20"/>
+          <w:szCs w:val="20"/>
+        </w:rPr>
+        <w:t xml:space="preserve"> </w:t>
+      </w:r>
+      <w:r>
+        <w:rPr>
+          <w:noProof/>
+          <w:sz w:val="20"/>
+          <w:szCs w:val="20"/>
+        </w:rPr>
+        <w:t>Address]</w:t>
       </w:r>
       <w:r>
         <w:rPr>
@@ -15867,7 +15883,7 @@
           <w:sz w:val="20"/>
           <w:szCs w:val="20"/>
         </w:rPr>
-        <w:t>_______</w:t>
+        <w:t>[Governing Law]</w:t>
       </w:r>
       <w:r>
         <w:rPr>
@@ -42935,6 +42951,7 @@
   <w:style w:type="character" w:default="1" w:styleId="DefaultParagraphFont">
     <w:name w:val="Default Paragraph Font"/>
     <w:uiPriority w:val="1"/>
+    <w:semiHidden/>
     <w:unhideWhenUsed/>
   </w:style>
   <w:style w:type="table" w:default="1" w:styleId="TableNormal">
@@ -44728,10 +44745,6 @@
 </file>
 
 <file path=customXml/item1.xml><?xml version="1.0" encoding="utf-8"?>
-<b:Sources xmlns:b="http://schemas.openxmlformats.org/officeDocument/2006/bibliography" xmlns="http://schemas.openxmlformats.org/officeDocument/2006/bibliography" SelectedStyle="\APASixthEditionOfficeOnline.xsl" StyleName="APA" Version="6"/>
-</file>
-
-<file path=customXml/item2.xml><?xml version="1.0" encoding="utf-8"?>
 <ct:contentTypeSchema xmlns:ct="http://schemas.microsoft.com/office/2006/metadata/contentType" xmlns:ma="http://schemas.microsoft.com/office/2006/metadata/properties/metaAttributes" ct:_="" ma:_="" ma:contentTypeName="Document" ma:contentTypeID="0x010100681AA5858310534493EAD37A2E32A00E" ma:contentTypeVersion="6" ma:contentTypeDescription="Create a new document." ma:contentTypeScope="" ma:versionID="643340f5bd6717bae0d0060b6a279247">
   <xsd:schema xmlns:xsd="http://www.w3.org/2001/XMLSchema" xmlns:xs="http://www.w3.org/2001/XMLSchema" xmlns:p="http://schemas.microsoft.com/office/2006/metadata/properties" xmlns:ns2="15b6147a-339f-477e-aab2-8c82b154970e" xmlns:ns3="49c52b1d-011d-4a87-aa3d-b1135a11c14e" targetNamespace="http://schemas.microsoft.com/office/2006/metadata/properties" ma:root="true" ma:fieldsID="84f5994ef98b1ed03490e296e1cf5c57" ns2:_="" ns3:_="">
     <xsd:import namespace="15b6147a-339f-477e-aab2-8c82b154970e"/>
@@ -44910,13 +44923,11 @@
 </ct:contentTypeSchema>
 </file>
 
-<file path=customXml/item3.xml><?xml version="1.0" encoding="utf-8"?>
-<p:properties xmlns:p="http://schemas.microsoft.com/office/2006/metadata/properties" xmlns:xsi="http://www.w3.org/2001/XMLSchema-instance" xmlns:pc="http://schemas.microsoft.com/office/infopath/2007/PartnerControls">
-  <documentManagement/>
-</p:properties>
+<file path=customXml/item2.xml><?xml version="1.0" encoding="utf-8"?>
+<b:Sources xmlns:b="http://schemas.openxmlformats.org/officeDocument/2006/bibliography" xmlns="http://schemas.openxmlformats.org/officeDocument/2006/bibliography" SelectedStyle="\APASixthEditionOfficeOnline.xsl" StyleName="APA" Version="6"/>
 </file>
 
-<file path=customXml/item4.xml><?xml version="1.0" encoding="utf-8"?>
+<file path=customXml/item3.xml><?xml version="1.0" encoding="utf-8"?>
 <?mso-contentType ?>
 <FormTemplates xmlns="http://schemas.microsoft.com/sharepoint/v3/contenttype/forms">
   <Display>DocumentLibraryForm</Display>
@@ -44925,15 +44936,13 @@
 </FormTemplates>
 </file>
 
-<file path=customXml/itemProps1.xml><?xml version="1.0" encoding="utf-8"?>
-<ds:datastoreItem xmlns:ds="http://schemas.openxmlformats.org/officeDocument/2006/customXml" ds:itemID="{A92B193C-0106-4A34-9D2A-9E8DC8A0ECAF}">
-  <ds:schemaRefs>
-    <ds:schemaRef ds:uri="http://schemas.openxmlformats.org/officeDocument/2006/bibliography"/>
-  </ds:schemaRefs>
-</ds:datastoreItem>
+<file path=customXml/item4.xml><?xml version="1.0" encoding="utf-8"?>
+<p:properties xmlns:p="http://schemas.microsoft.com/office/2006/metadata/properties" xmlns:xsi="http://www.w3.org/2001/XMLSchema-instance" xmlns:pc="http://schemas.microsoft.com/office/infopath/2007/PartnerControls">
+  <documentManagement/>
+</p:properties>
 </file>
 
-<file path=customXml/itemProps2.xml><?xml version="1.0" encoding="utf-8"?>
+<file path=customXml/itemProps1.xml><?xml version="1.0" encoding="utf-8"?>
 <ds:datastoreItem xmlns:ds="http://schemas.openxmlformats.org/officeDocument/2006/customXml" ds:itemID="{10AA2D6C-CAB6-4E7B-89CD-3C55871EE82B}">
   <ds:schemaRefs>
     <ds:schemaRef ds:uri="http://schemas.microsoft.com/office/2006/metadata/contentType"/>
@@ -44952,19 +44961,27 @@
 </ds:datastoreItem>
 </file>
 
+<file path=customXml/itemProps2.xml><?xml version="1.0" encoding="utf-8"?>
+<ds:datastoreItem xmlns:ds="http://schemas.openxmlformats.org/officeDocument/2006/customXml" ds:itemID="{A92B193C-0106-4A34-9D2A-9E8DC8A0ECAF}">
+  <ds:schemaRefs>
+    <ds:schemaRef ds:uri="http://schemas.openxmlformats.org/officeDocument/2006/bibliography"/>
+  </ds:schemaRefs>
+</ds:datastoreItem>
+</file>
+
 <file path=customXml/itemProps3.xml><?xml version="1.0" encoding="utf-8"?>
+<ds:datastoreItem xmlns:ds="http://schemas.openxmlformats.org/officeDocument/2006/customXml" ds:itemID="{0590EF28-9396-481E-9867-0FF7696CD393}">
+  <ds:schemaRefs>
+    <ds:schemaRef ds:uri="http://schemas.microsoft.com/sharepoint/v3/contenttype/forms"/>
+  </ds:schemaRefs>
+</ds:datastoreItem>
+</file>
+
+<file path=customXml/itemProps4.xml><?xml version="1.0" encoding="utf-8"?>
 <ds:datastoreItem xmlns:ds="http://schemas.openxmlformats.org/officeDocument/2006/customXml" ds:itemID="{E33C1634-E03E-4559-BF76-EF9E117A0DBD}">
   <ds:schemaRefs>
     <ds:schemaRef ds:uri="http://schemas.microsoft.com/office/2006/metadata/properties"/>
     <ds:schemaRef ds:uri="http://schemas.microsoft.com/office/infopath/2007/PartnerControls"/>
   </ds:schemaRefs>
 </ds:datastoreItem>
-</file>
-
-<file path=customXml/itemProps4.xml><?xml version="1.0" encoding="utf-8"?>
-<ds:datastoreItem xmlns:ds="http://schemas.openxmlformats.org/officeDocument/2006/customXml" ds:itemID="{0590EF28-9396-481E-9867-0FF7696CD393}">
-  <ds:schemaRefs>
-    <ds:schemaRef ds:uri="http://schemas.microsoft.com/sharepoint/v3/contenttype/forms"/>
-  </ds:schemaRefs>
-</ds:datastoreItem>
 </file>
</xml_diff>